<commit_message>
Readme: link to diagram
</commit_message>
<xml_diff>
--- a/Reports&Variants/Lab3.docx
+++ b/Reports&Variants/Lab3.docx
@@ -1043,15 +1043,259 @@
           <w:lang w:val="uk-UA"/>
         </w:rPr>
         <w:tab/>
-        <w:t>Реалізувати задачу «Електронний документообіг». Оброблюються документи декількох типів (наприклад, лист, службова записка, розпорядження, наказ, заявка на ресурс тощо). Кожен документ містить номер, дату та інформацію про документ. Крім того, в листи можуть бути як вхідними, так і вихідними та містять кореспондента, від кого надійшов лист або надсилається. Накази містять підрозділ, строк виконання та відповідального виконавця. Розпорядження – тільки підрозділ та строк виконання. Заявки на ресурси містять співробітника, котрому необхідно забезпечити доступ до ресурсів, перелік ресурсів.</w:t>
-      </w:r>
-    </w:p>
-    <w:p>
-      <w:pPr>
+      </w:r>
+      <w:r>
         <w:rPr>
           <w:lang w:val="uk-UA"/>
         </w:rPr>
-      </w:pPr>
+        <w:t xml:space="preserve">Реалізувати задачу «Електронний </w:t>
+      </w:r>
+      <w:proofErr w:type="spellStart"/>
+      <w:r>
+        <w:rPr>
+          <w:lang w:val="uk-UA"/>
+        </w:rPr>
+        <w:t>документообіг»ю</w:t>
+      </w:r>
+      <w:proofErr w:type="spellEnd"/>
+      <w:r>
+        <w:rPr>
+          <w:lang w:val="uk-UA"/>
+        </w:rPr>
+        <w:t xml:space="preserve"> Оброблюються документи декількох типів (</w:t>
+      </w:r>
+      <w:proofErr w:type="spellStart"/>
+      <w:r>
+        <w:rPr>
+          <w:lang w:val="uk-UA"/>
+        </w:rPr>
+        <w:t>наприкладб</w:t>
+      </w:r>
+      <w:proofErr w:type="spellEnd"/>
+      <w:r>
+        <w:rPr>
+          <w:lang w:val="uk-UA"/>
+        </w:rPr>
+        <w:t xml:space="preserve"> </w:t>
+      </w:r>
+      <w:proofErr w:type="spellStart"/>
+      <w:r>
+        <w:rPr>
+          <w:lang w:val="uk-UA"/>
+        </w:rPr>
+        <w:t>листб</w:t>
+      </w:r>
+      <w:proofErr w:type="spellEnd"/>
+      <w:r>
+        <w:rPr>
+          <w:lang w:val="uk-UA"/>
+        </w:rPr>
+        <w:t xml:space="preserve"> службова </w:t>
+      </w:r>
+      <w:proofErr w:type="spellStart"/>
+      <w:r>
+        <w:rPr>
+          <w:lang w:val="uk-UA"/>
+        </w:rPr>
+        <w:t>запискаб</w:t>
+      </w:r>
+      <w:proofErr w:type="spellEnd"/>
+      <w:r>
+        <w:rPr>
+          <w:lang w:val="uk-UA"/>
+        </w:rPr>
+        <w:t xml:space="preserve"> </w:t>
+      </w:r>
+      <w:proofErr w:type="spellStart"/>
+      <w:r>
+        <w:rPr>
+          <w:lang w:val="uk-UA"/>
+        </w:rPr>
+        <w:t>розпорядженняб</w:t>
+      </w:r>
+      <w:proofErr w:type="spellEnd"/>
+      <w:r>
+        <w:rPr>
+          <w:lang w:val="uk-UA"/>
+        </w:rPr>
+        <w:t xml:space="preserve"> </w:t>
+      </w:r>
+      <w:proofErr w:type="spellStart"/>
+      <w:r>
+        <w:rPr>
+          <w:lang w:val="uk-UA"/>
+        </w:rPr>
+        <w:t>наказб</w:t>
+      </w:r>
+      <w:proofErr w:type="spellEnd"/>
+      <w:r>
+        <w:rPr>
+          <w:lang w:val="uk-UA"/>
+        </w:rPr>
+        <w:t xml:space="preserve"> заявка на ресурс тощо)ю Кожен документ містить </w:t>
+      </w:r>
+      <w:proofErr w:type="spellStart"/>
+      <w:r>
+        <w:rPr>
+          <w:lang w:val="uk-UA"/>
+        </w:rPr>
+        <w:t>номерб</w:t>
+      </w:r>
+      <w:proofErr w:type="spellEnd"/>
+      <w:r>
+        <w:rPr>
+          <w:lang w:val="uk-UA"/>
+        </w:rPr>
+        <w:t xml:space="preserve"> дату та інформацію про </w:t>
+      </w:r>
+      <w:proofErr w:type="spellStart"/>
+      <w:r>
+        <w:rPr>
+          <w:lang w:val="uk-UA"/>
+        </w:rPr>
+        <w:t>документю</w:t>
+      </w:r>
+      <w:proofErr w:type="spellEnd"/>
+      <w:r>
+        <w:rPr>
+          <w:lang w:val="uk-UA"/>
+        </w:rPr>
+        <w:t xml:space="preserve"> Крім </w:t>
+      </w:r>
+      <w:proofErr w:type="spellStart"/>
+      <w:r>
+        <w:rPr>
+          <w:lang w:val="uk-UA"/>
+        </w:rPr>
+        <w:t>тогоб</w:t>
+      </w:r>
+      <w:proofErr w:type="spellEnd"/>
+      <w:r>
+        <w:rPr>
+          <w:lang w:val="uk-UA"/>
+        </w:rPr>
+        <w:t xml:space="preserve"> в листи можуть бути як </w:t>
+      </w:r>
+      <w:proofErr w:type="spellStart"/>
+      <w:r>
+        <w:rPr>
+          <w:lang w:val="uk-UA"/>
+        </w:rPr>
+        <w:t>вхіднимиб</w:t>
+      </w:r>
+      <w:proofErr w:type="spellEnd"/>
+      <w:r>
+        <w:rPr>
+          <w:lang w:val="uk-UA"/>
+        </w:rPr>
+        <w:t xml:space="preserve"> так і вихідними та містять </w:t>
+      </w:r>
+      <w:proofErr w:type="spellStart"/>
+      <w:r>
+        <w:rPr>
+          <w:lang w:val="uk-UA"/>
+        </w:rPr>
+        <w:t>кореспондентаб</w:t>
+      </w:r>
+      <w:proofErr w:type="spellEnd"/>
+      <w:r>
+        <w:rPr>
+          <w:lang w:val="uk-UA"/>
+        </w:rPr>
+        <w:t xml:space="preserve"> від кого надійшов лист або </w:t>
+      </w:r>
+      <w:proofErr w:type="spellStart"/>
+      <w:r>
+        <w:rPr>
+          <w:lang w:val="uk-UA"/>
+        </w:rPr>
+        <w:t>надсилаєтьсяю</w:t>
+      </w:r>
+      <w:proofErr w:type="spellEnd"/>
+      <w:r>
+        <w:rPr>
+          <w:lang w:val="uk-UA"/>
+        </w:rPr>
+        <w:t xml:space="preserve"> Накази містять </w:t>
+      </w:r>
+      <w:proofErr w:type="spellStart"/>
+      <w:r>
+        <w:rPr>
+          <w:lang w:val="uk-UA"/>
+        </w:rPr>
+        <w:t>підрозділб</w:t>
+      </w:r>
+      <w:proofErr w:type="spellEnd"/>
+      <w:r>
+        <w:rPr>
+          <w:lang w:val="uk-UA"/>
+        </w:rPr>
+        <w:t xml:space="preserve"> строк виконання та відповідального </w:t>
+      </w:r>
+      <w:proofErr w:type="spellStart"/>
+      <w:r>
+        <w:rPr>
+          <w:lang w:val="uk-UA"/>
+        </w:rPr>
+        <w:t>виконавцяю</w:t>
+      </w:r>
+      <w:proofErr w:type="spellEnd"/>
+      <w:r>
+        <w:rPr>
+          <w:lang w:val="uk-UA"/>
+        </w:rPr>
+        <w:t xml:space="preserve"> Розпорядження – тільки підрозділ та строк </w:t>
+      </w:r>
+      <w:proofErr w:type="spellStart"/>
+      <w:r>
+        <w:rPr>
+          <w:lang w:val="uk-UA"/>
+        </w:rPr>
+        <w:t>виконанняю</w:t>
+      </w:r>
+      <w:proofErr w:type="spellEnd"/>
+      <w:r>
+        <w:rPr>
+          <w:lang w:val="uk-UA"/>
+        </w:rPr>
+        <w:t xml:space="preserve"> Заявки на ресурси містять </w:t>
+      </w:r>
+      <w:proofErr w:type="spellStart"/>
+      <w:r>
+        <w:rPr>
+          <w:lang w:val="uk-UA"/>
+        </w:rPr>
+        <w:t>співробітникаб</w:t>
+      </w:r>
+      <w:proofErr w:type="spellEnd"/>
+      <w:r>
+        <w:rPr>
+          <w:lang w:val="uk-UA"/>
+        </w:rPr>
+        <w:t xml:space="preserve"> котрому необхідно забезпечити доступ до </w:t>
+      </w:r>
+      <w:proofErr w:type="spellStart"/>
+      <w:r>
+        <w:rPr>
+          <w:lang w:val="uk-UA"/>
+        </w:rPr>
+        <w:t>ресурсівб</w:t>
+      </w:r>
+      <w:proofErr w:type="spellEnd"/>
+      <w:r>
+        <w:rPr>
+          <w:lang w:val="uk-UA"/>
+        </w:rPr>
+        <w:t xml:space="preserve"> перелік </w:t>
+      </w:r>
+      <w:proofErr w:type="spellStart"/>
+      <w:r>
+        <w:rPr>
+          <w:lang w:val="uk-UA"/>
+        </w:rPr>
+        <w:t>ресурсівю</w:t>
+      </w:r>
+      <w:proofErr w:type="spellEnd"/>
     </w:p>
     <w:p>
       <w:pPr>
@@ -7178,6 +7422,7 @@
       </w:pPr>
       <w:r>
         <w:rPr>
+          <w:noProof/>
           <w:lang w:val="en-US"/>
         </w:rPr>
         <w:drawing>
@@ -23614,7 +23859,6 @@
         </w:rPr>
         <w:t>            </w:t>
       </w:r>
-      <w:proofErr w:type="spellStart"/>
       <w:r>
         <w:rPr>
           <w:rFonts w:ascii="Cascadia Mono" w:eastAsia="Times New Roman" w:hAnsi="Cascadia Mono" w:cs="Courier New"/>
@@ -23625,18 +23869,16 @@
         </w:rPr>
         <w:t>string</w:t>
       </w:r>
-      <w:proofErr w:type="spellEnd"/>
-      <w:r>
-        <w:rPr>
-          <w:rFonts w:ascii="Cascadia Mono" w:eastAsia="Times New Roman" w:hAnsi="Cascadia Mono" w:cs="Courier New"/>
-          <w:color w:val="DCDCDC"/>
-          <w:sz w:val="18"/>
-          <w:szCs w:val="18"/>
-          <w:lang w:val="ru-UA" w:eastAsia="ru-UA"/>
-        </w:rPr>
-        <w:t> </w:t>
-      </w:r>
-      <w:proofErr w:type="spellStart"/>
+      <w:r>
+        <w:rPr>
+          <w:rFonts w:ascii="Cascadia Mono" w:eastAsia="Times New Roman" w:hAnsi="Cascadia Mono" w:cs="Courier New"/>
+          <w:color w:val="DCDCDC"/>
+          <w:sz w:val="18"/>
+          <w:szCs w:val="18"/>
+          <w:lang w:val="ru-UA" w:eastAsia="ru-UA"/>
+        </w:rPr>
+        <w:t> </w:t>
+      </w:r>
       <w:r>
         <w:rPr>
           <w:rFonts w:ascii="Cascadia Mono" w:eastAsia="Times New Roman" w:hAnsi="Cascadia Mono" w:cs="Courier New"/>
@@ -23647,7 +23889,6 @@
         </w:rPr>
         <w:t>deadline</w:t>
       </w:r>
-      <w:proofErr w:type="spellEnd"/>
       <w:r>
         <w:rPr>
           <w:rFonts w:ascii="Cascadia Mono" w:eastAsia="Times New Roman" w:hAnsi="Cascadia Mono" w:cs="Courier New"/>
@@ -23658,7 +23899,6 @@
         </w:rPr>
         <w:t>, </w:t>
       </w:r>
-      <w:proofErr w:type="spellStart"/>
       <w:r>
         <w:rPr>
           <w:rFonts w:ascii="Cascadia Mono" w:eastAsia="Times New Roman" w:hAnsi="Cascadia Mono" w:cs="Courier New"/>
@@ -23669,18 +23909,16 @@
         </w:rPr>
         <w:t>string</w:t>
       </w:r>
-      <w:proofErr w:type="spellEnd"/>
-      <w:r>
-        <w:rPr>
-          <w:rFonts w:ascii="Cascadia Mono" w:eastAsia="Times New Roman" w:hAnsi="Cascadia Mono" w:cs="Courier New"/>
-          <w:color w:val="DCDCDC"/>
-          <w:sz w:val="18"/>
-          <w:szCs w:val="18"/>
-          <w:lang w:val="ru-UA" w:eastAsia="ru-UA"/>
-        </w:rPr>
-        <w:t> </w:t>
-      </w:r>
-      <w:proofErr w:type="spellStart"/>
+      <w:r>
+        <w:rPr>
+          <w:rFonts w:ascii="Cascadia Mono" w:eastAsia="Times New Roman" w:hAnsi="Cascadia Mono" w:cs="Courier New"/>
+          <w:color w:val="DCDCDC"/>
+          <w:sz w:val="18"/>
+          <w:szCs w:val="18"/>
+          <w:lang w:val="ru-UA" w:eastAsia="ru-UA"/>
+        </w:rPr>
+        <w:t> </w:t>
+      </w:r>
       <w:r>
         <w:rPr>
           <w:rFonts w:ascii="Cascadia Mono" w:eastAsia="Times New Roman" w:hAnsi="Cascadia Mono" w:cs="Courier New"/>
@@ -23691,7 +23929,6 @@
         </w:rPr>
         <w:t>subdivision</w:t>
       </w:r>
-      <w:proofErr w:type="spellEnd"/>
       <w:r>
         <w:rPr>
           <w:rFonts w:ascii="Cascadia Mono" w:eastAsia="Times New Roman" w:hAnsi="Cascadia Mono" w:cs="Courier New"/>
@@ -23702,7 +23939,6 @@
         </w:rPr>
         <w:t>, </w:t>
       </w:r>
-      <w:proofErr w:type="spellStart"/>
       <w:r>
         <w:rPr>
           <w:rFonts w:ascii="Cascadia Mono" w:eastAsia="Times New Roman" w:hAnsi="Cascadia Mono" w:cs="Courier New"/>
@@ -23713,18 +23949,16 @@
         </w:rPr>
         <w:t>string</w:t>
       </w:r>
-      <w:proofErr w:type="spellEnd"/>
-      <w:r>
-        <w:rPr>
-          <w:rFonts w:ascii="Cascadia Mono" w:eastAsia="Times New Roman" w:hAnsi="Cascadia Mono" w:cs="Courier New"/>
-          <w:color w:val="DCDCDC"/>
-          <w:sz w:val="18"/>
-          <w:szCs w:val="18"/>
-          <w:lang w:val="ru-UA" w:eastAsia="ru-UA"/>
-        </w:rPr>
-        <w:t> </w:t>
-      </w:r>
-      <w:proofErr w:type="spellStart"/>
+      <w:r>
+        <w:rPr>
+          <w:rFonts w:ascii="Cascadia Mono" w:eastAsia="Times New Roman" w:hAnsi="Cascadia Mono" w:cs="Courier New"/>
+          <w:color w:val="DCDCDC"/>
+          <w:sz w:val="18"/>
+          <w:szCs w:val="18"/>
+          <w:lang w:val="ru-UA" w:eastAsia="ru-UA"/>
+        </w:rPr>
+        <w:t> </w:t>
+      </w:r>
       <w:r>
         <w:rPr>
           <w:rFonts w:ascii="Cascadia Mono" w:eastAsia="Times New Roman" w:hAnsi="Cascadia Mono" w:cs="Courier New"/>
@@ -23735,7 +23969,6 @@
         </w:rPr>
         <w:t>executor</w:t>
       </w:r>
-      <w:proofErr w:type="spellEnd"/>
       <w:r>
         <w:rPr>
           <w:rFonts w:ascii="Cascadia Mono" w:eastAsia="Times New Roman" w:hAnsi="Cascadia Mono" w:cs="Courier New"/>
@@ -23746,7 +23979,6 @@
         </w:rPr>
         <w:t>): </w:t>
       </w:r>
-      <w:proofErr w:type="spellStart"/>
       <w:r>
         <w:rPr>
           <w:rFonts w:ascii="Cascadia Mono" w:eastAsia="Times New Roman" w:hAnsi="Cascadia Mono" w:cs="Courier New"/>
@@ -23757,82 +23989,15 @@
         </w:rPr>
         <w:t>base</w:t>
       </w:r>
-      <w:proofErr w:type="spellEnd"/>
-      <w:r>
-        <w:rPr>
-          <w:rFonts w:ascii="Cascadia Mono" w:eastAsia="Times New Roman" w:hAnsi="Cascadia Mono" w:cs="Courier New"/>
-          <w:color w:val="DCDCDC"/>
-          <w:sz w:val="18"/>
-          <w:szCs w:val="18"/>
-          <w:lang w:val="ru-UA" w:eastAsia="ru-UA"/>
-        </w:rPr>
-        <w:t>(</w:t>
-      </w:r>
-      <w:proofErr w:type="spellStart"/>
-      <w:r>
-        <w:rPr>
-          <w:rFonts w:ascii="Cascadia Mono" w:eastAsia="Times New Roman" w:hAnsi="Cascadia Mono" w:cs="Courier New"/>
-          <w:color w:val="DCDCDC"/>
-          <w:sz w:val="18"/>
-          <w:szCs w:val="18"/>
-          <w:lang w:val="ru-UA" w:eastAsia="ru-UA"/>
-        </w:rPr>
-        <w:t>id</w:t>
-      </w:r>
-      <w:proofErr w:type="spellEnd"/>
-      <w:r>
-        <w:rPr>
-          <w:rFonts w:ascii="Cascadia Mono" w:eastAsia="Times New Roman" w:hAnsi="Cascadia Mono" w:cs="Courier New"/>
-          <w:color w:val="DCDCDC"/>
-          <w:sz w:val="18"/>
-          <w:szCs w:val="18"/>
-          <w:lang w:val="ru-UA" w:eastAsia="ru-UA"/>
-        </w:rPr>
-        <w:t>, </w:t>
-      </w:r>
-      <w:proofErr w:type="spellStart"/>
-      <w:r>
-        <w:rPr>
-          <w:rFonts w:ascii="Cascadia Mono" w:eastAsia="Times New Roman" w:hAnsi="Cascadia Mono" w:cs="Courier New"/>
-          <w:color w:val="DCDCDC"/>
-          <w:sz w:val="18"/>
-          <w:szCs w:val="18"/>
-          <w:lang w:val="ru-UA" w:eastAsia="ru-UA"/>
-        </w:rPr>
-        <w:t>date</w:t>
-      </w:r>
-      <w:proofErr w:type="spellEnd"/>
-      <w:r>
-        <w:rPr>
-          <w:rFonts w:ascii="Cascadia Mono" w:eastAsia="Times New Roman" w:hAnsi="Cascadia Mono" w:cs="Courier New"/>
-          <w:color w:val="DCDCDC"/>
-          <w:sz w:val="18"/>
-          <w:szCs w:val="18"/>
-          <w:lang w:val="ru-UA" w:eastAsia="ru-UA"/>
-        </w:rPr>
-        <w:t>, </w:t>
-      </w:r>
-      <w:proofErr w:type="spellStart"/>
-      <w:r>
-        <w:rPr>
-          <w:rFonts w:ascii="Cascadia Mono" w:eastAsia="Times New Roman" w:hAnsi="Cascadia Mono" w:cs="Courier New"/>
-          <w:color w:val="DCDCDC"/>
-          <w:sz w:val="18"/>
-          <w:szCs w:val="18"/>
-          <w:lang w:val="ru-UA" w:eastAsia="ru-UA"/>
-        </w:rPr>
-        <w:t>info</w:t>
-      </w:r>
-      <w:proofErr w:type="spellEnd"/>
-      <w:r>
-        <w:rPr>
-          <w:rFonts w:ascii="Cascadia Mono" w:eastAsia="Times New Roman" w:hAnsi="Cascadia Mono" w:cs="Courier New"/>
-          <w:color w:val="DCDCDC"/>
-          <w:sz w:val="18"/>
-          <w:szCs w:val="18"/>
-          <w:lang w:val="ru-UA" w:eastAsia="ru-UA"/>
-        </w:rPr>
-        <w:t>)</w:t>
+      <w:r>
+        <w:rPr>
+          <w:rFonts w:ascii="Cascadia Mono" w:eastAsia="Times New Roman" w:hAnsi="Cascadia Mono" w:cs="Courier New"/>
+          <w:color w:val="DCDCDC"/>
+          <w:sz w:val="18"/>
+          <w:szCs w:val="18"/>
+          <w:lang w:val="ru-UA" w:eastAsia="ru-UA"/>
+        </w:rPr>
+        <w:t>(id, date, info)</w:t>
       </w:r>
     </w:p>
     <w:p>

</xml_diff>